<commit_message>
updating proposal and new lecture
</commit_message>
<xml_diff>
--- a/rhe309k-fall2014/documents/proposal.docx
+++ b/rhe309k-fall2014/documents/proposal.docx
@@ -45,6 +45,50 @@
         <w:t>Why is this controversy important and interesting, in general? Why is this topic important and interesting to you?</w:t>
       </w:r>
     </w:p>
+    <w:p>
+      <w:pPr>
+        <w:rPr>
+          <w:i/>
+        </w:rPr>
+      </w:pPr>
+    </w:p>
+    <w:p>
+      <w:pPr>
+        <w:tabs>
+          <w:tab w:val="left" w:pos="450"/>
+        </w:tabs>
+      </w:pPr>
+      <w:r>
+        <w:rPr>
+          <w:bCs/>
+        </w:rPr>
+        <w:t>Stakeholders:</w:t>
+      </w:r>
+      <w:r>
+        <w:rPr>
+          <w:b/>
+          <w:bCs/>
+        </w:rPr>
+        <w:t xml:space="preserve"> </w:t>
+      </w:r>
+    </w:p>
+    <w:p>
+      <w:pPr>
+        <w:tabs>
+          <w:tab w:val="left" w:pos="450"/>
+        </w:tabs>
+        <w:ind w:left="450"/>
+        <w:rPr>
+          <w:i/>
+        </w:rPr>
+      </w:pPr>
+      <w:r>
+        <w:rPr>
+          <w:i/>
+        </w:rPr>
+        <w:t>Who (besides you) is invested in this topic? List individuals who might have a stake in the controversy.</w:t>
+      </w:r>
+    </w:p>
     <w:p/>
     <w:p>
       <w:r>
@@ -93,6 +137,8 @@
       <w:pPr>
         <w:ind w:left="360"/>
       </w:pPr>
+      <w:bookmarkStart w:id="0" w:name="_GoBack"/>
+      <w:bookmarkEnd w:id="0"/>
     </w:p>
     <w:p>
       <w:r>
@@ -184,8 +230,6 @@
         </w:rPr>
         <w:t>-10</w:t>
       </w:r>
-      <w:bookmarkStart w:id="0" w:name="_GoBack"/>
-      <w:bookmarkEnd w:id="0"/>
       <w:r>
         <w:rPr>
           <w:i/>
@@ -614,7 +658,6 @@
   <w:style w:type="character" w:default="1" w:styleId="DefaultParagraphFont">
     <w:name w:val="Default Paragraph Font"/>
     <w:uiPriority w:val="1"/>
-    <w:semiHidden/>
     <w:unhideWhenUsed/>
   </w:style>
   <w:style w:type="table" w:default="1" w:styleId="TableNormal">
@@ -876,7 +919,6 @@
   <w:style w:type="character" w:default="1" w:styleId="DefaultParagraphFont">
     <w:name w:val="Default Paragraph Font"/>
     <w:uiPriority w:val="1"/>
-    <w:semiHidden/>
     <w:unhideWhenUsed/>
   </w:style>
   <w:style w:type="table" w:default="1" w:styleId="TableNormal">

</xml_diff>

<commit_message>
updated deadline for revisoin
</commit_message>
<xml_diff>
--- a/rhe309k-fall2014/documents/proposal.docx
+++ b/rhe309k-fall2014/documents/proposal.docx
@@ -86,59 +86,71 @@
         <w:rPr>
           <w:i/>
         </w:rPr>
-        <w:t>Who (besides you) is invested in this topic? List individuals who might have a stake in the controversy.</w:t>
-      </w:r>
-    </w:p>
-    <w:p/>
-    <w:p>
-      <w:r>
-        <w:t>Primary article:</w:t>
-      </w:r>
-    </w:p>
-    <w:p>
-      <w:pPr>
-        <w:ind w:left="360"/>
-        <w:rPr>
-          <w:i/>
-        </w:rPr>
-      </w:pPr>
-      <w:r>
-        <w:rPr>
-          <w:i/>
-        </w:rPr>
-        <w:t xml:space="preserve">Provide an APA citation for </w:t>
-      </w:r>
-      <w:r>
-        <w:rPr>
-          <w:i/>
-        </w:rPr>
-        <w:t>at least one</w:t>
-      </w:r>
-      <w:r>
-        <w:rPr>
-          <w:i/>
-        </w:rPr>
-        <w:t xml:space="preserve"> published scientific </w:t>
-      </w:r>
-      <w:r>
-        <w:rPr>
-          <w:i/>
-        </w:rPr>
-        <w:t>article</w:t>
-      </w:r>
-      <w:r>
-        <w:rPr>
-          <w:i/>
-        </w:rPr>
-        <w:t xml:space="preserve"> at the heart of your project.  </w:t>
-      </w:r>
-    </w:p>
-    <w:p>
-      <w:pPr>
-        <w:ind w:left="360"/>
-      </w:pPr>
+        <w:t xml:space="preserve">Who (besides you) is invested in this topic? List </w:t>
+      </w:r>
+      <w:r>
+        <w:rPr>
+          <w:i/>
+        </w:rPr>
+        <w:t xml:space="preserve">(types of) </w:t>
+      </w:r>
       <w:bookmarkStart w:id="0" w:name="_GoBack"/>
       <w:bookmarkEnd w:id="0"/>
+      <w:r>
+        <w:rPr>
+          <w:i/>
+        </w:rPr>
+        <w:t>individuals who might have a stake in the controversy.</w:t>
+      </w:r>
+    </w:p>
+    <w:p/>
+    <w:p>
+      <w:r>
+        <w:t>Primary article:</w:t>
+      </w:r>
+    </w:p>
+    <w:p>
+      <w:pPr>
+        <w:ind w:left="360"/>
+        <w:rPr>
+          <w:i/>
+        </w:rPr>
+      </w:pPr>
+      <w:r>
+        <w:rPr>
+          <w:i/>
+        </w:rPr>
+        <w:t xml:space="preserve">Provide an APA citation for </w:t>
+      </w:r>
+      <w:r>
+        <w:rPr>
+          <w:i/>
+        </w:rPr>
+        <w:t>at least one</w:t>
+      </w:r>
+      <w:r>
+        <w:rPr>
+          <w:i/>
+        </w:rPr>
+        <w:t xml:space="preserve"> published scientific </w:t>
+      </w:r>
+      <w:r>
+        <w:rPr>
+          <w:i/>
+        </w:rPr>
+        <w:t>article</w:t>
+      </w:r>
+      <w:r>
+        <w:rPr>
+          <w:i/>
+        </w:rPr>
+        <w:t xml:space="preserve"> at the heart of your project.  </w:t>
+      </w:r>
+    </w:p>
+    <w:p>
+      <w:pPr>
+        <w:ind w:left="360"/>
+      </w:pPr>
     </w:p>
     <w:p>
       <w:r>
@@ -658,6 +670,7 @@
   <w:style w:type="character" w:default="1" w:styleId="DefaultParagraphFont">
     <w:name w:val="Default Paragraph Font"/>
     <w:uiPriority w:val="1"/>
+    <w:semiHidden/>
     <w:unhideWhenUsed/>
   </w:style>
   <w:style w:type="table" w:default="1" w:styleId="TableNormal">
@@ -919,6 +932,7 @@
   <w:style w:type="character" w:default="1" w:styleId="DefaultParagraphFont">
     <w:name w:val="Default Paragraph Font"/>
     <w:uiPriority w:val="1"/>
+    <w:semiHidden/>
     <w:unhideWhenUsed/>
   </w:style>
   <w:style w:type="table" w:default="1" w:styleId="TableNormal">

</xml_diff>